<commit_message>
exercice 2_2 terminé, notes TD 2 mises à jour
</commit_message>
<xml_diff>
--- a/Notes TD 2.docx
+++ b/Notes TD 2.docx
@@ -173,23 +173,124 @@
           <w:sz w:val="20"/>
           <w:szCs w:val="20"/>
         </w:rPr>
-        <w:t xml:space="preserve">Je suis parti avec pour base le code que j’ai écrit pour l’exercice 1, </w:t>
-      </w:r>
-      <w:r>
-        <w:rPr>
-          <w:rFonts w:ascii="Verdana" w:hAnsi="Verdana"/>
-          <w:sz w:val="20"/>
-          <w:szCs w:val="20"/>
-        </w:rPr>
-        <w:t xml:space="preserve">j’ai réussi à implémenter le codage en fonction du mot clé mais j’ai dû imbriquer une boucle au mauvais endroit car au lieu de coder le mot donné en entrée, c’est </w:t>
-      </w:r>
-      <w:r>
-        <w:rPr>
-          <w:rFonts w:ascii="Verdana" w:hAnsi="Verdana"/>
-          <w:sz w:val="20"/>
-          <w:szCs w:val="20"/>
-        </w:rPr>
-        <w:t>la clé de codage qui est elle-même codée !</w:t>
+        <w:t>Je suis parti avec pour base le code que j’ai écrit pour l’exercice 1</w:t>
+      </w:r>
+      <w:r>
+        <w:rPr>
+          <w:rFonts w:ascii="Verdana" w:hAnsi="Verdana"/>
+          <w:sz w:val="20"/>
+          <w:szCs w:val="20"/>
+        </w:rPr>
+        <w:t xml:space="preserve"> mais j’ai eu quelques problèmes.</w:t>
+      </w:r>
+    </w:p>
+    <w:p>
+      <w:pPr>
+        <w:ind w:left="360"/>
+        <w:jc w:val="both"/>
+        <w:rPr>
+          <w:rFonts w:ascii="Verdana" w:hAnsi="Verdana"/>
+          <w:sz w:val="20"/>
+          <w:szCs w:val="20"/>
+        </w:rPr>
+      </w:pPr>
+    </w:p>
+    <w:p>
+      <w:pPr>
+        <w:pStyle w:val="Paragraphedeliste"/>
+        <w:numPr>
+          <w:ilvl w:val="0"/>
+          <w:numId w:val="6"/>
+        </w:numPr>
+        <w:jc w:val="both"/>
+        <w:rPr>
+          <w:rFonts w:ascii="Verdana" w:hAnsi="Verdana"/>
+          <w:sz w:val="20"/>
+          <w:szCs w:val="20"/>
+        </w:rPr>
+      </w:pPr>
+      <w:r>
+        <w:rPr>
+          <w:rFonts w:ascii="Verdana" w:hAnsi="Verdana"/>
+          <w:sz w:val="20"/>
+          <w:szCs w:val="20"/>
+        </w:rPr>
+        <w:t>Tout d</w:t>
+      </w:r>
+      <w:r>
+        <w:rPr>
+          <w:rFonts w:ascii="Verdana" w:hAnsi="Verdana"/>
+          <w:sz w:val="20"/>
+          <w:szCs w:val="20"/>
+        </w:rPr>
+        <w:t xml:space="preserve">’abord, le programme ne codait pas le mot donné en entrée mais la clé de codage. </w:t>
+      </w:r>
+      <w:r>
+        <w:rPr>
+          <w:rFonts w:ascii="Verdana" w:hAnsi="Verdana"/>
+          <w:sz w:val="20"/>
+          <w:szCs w:val="20"/>
+        </w:rPr>
+        <w:t>Il se trouve que je m’étais juste trompé de valeurs dans mon encodage.</w:t>
+      </w:r>
+    </w:p>
+    <w:p>
+      <w:pPr>
+        <w:ind w:left="360"/>
+        <w:rPr>
+          <w:rFonts w:ascii="Verdana" w:hAnsi="Verdana"/>
+          <w:sz w:val="20"/>
+          <w:szCs w:val="20"/>
+        </w:rPr>
+      </w:pPr>
+    </w:p>
+    <w:p>
+      <w:pPr>
+        <w:pStyle w:val="Paragraphedeliste"/>
+        <w:numPr>
+          <w:ilvl w:val="0"/>
+          <w:numId w:val="6"/>
+        </w:numPr>
+        <w:jc w:val="both"/>
+        <w:rPr>
+          <w:rFonts w:ascii="Verdana" w:hAnsi="Verdana"/>
+          <w:sz w:val="20"/>
+          <w:szCs w:val="20"/>
+        </w:rPr>
+      </w:pPr>
+      <w:r>
+        <w:rPr>
+          <w:rFonts w:ascii="Verdana" w:hAnsi="Verdana"/>
+          <w:sz w:val="20"/>
+          <w:szCs w:val="20"/>
+        </w:rPr>
+        <w:t>Après avoir</w:t>
+      </w:r>
+      <w:r>
+        <w:rPr>
+          <w:rFonts w:ascii="Verdana" w:hAnsi="Verdana"/>
+          <w:sz w:val="20"/>
+          <w:szCs w:val="20"/>
+        </w:rPr>
+        <w:t xml:space="preserve"> réussi à régler cela, j’avais des </w:t>
+      </w:r>
+      <w:proofErr w:type="spellStart"/>
+      <w:r>
+        <w:rPr>
+          <w:rFonts w:ascii="Verdana" w:hAnsi="Verdana"/>
+          <w:sz w:val="20"/>
+          <w:szCs w:val="20"/>
+        </w:rPr>
+        <w:t>IndexError</w:t>
+      </w:r>
+      <w:proofErr w:type="spellEnd"/>
+      <w:r>
+        <w:rPr>
+          <w:rFonts w:ascii="Verdana" w:hAnsi="Verdana"/>
+          <w:sz w:val="20"/>
+          <w:szCs w:val="20"/>
+        </w:rPr>
+        <w:t xml:space="preserve"> dans tous les sens mais j’ai finalement compris comment arranger ça : quand le mot à coder est plus long que la clé de codage, j’ai fait en sorte que ma liste de n se répète jusqu’à ce qu’il n’y ait plus de risque d’erreur.</w:t>
       </w:r>
     </w:p>
     <w:sectPr>

</xml_diff>